<commit_message>
psoc robot code and altium files
code finished and continuid working on pcb
</commit_message>
<xml_diff>
--- a/verslag project.docx
+++ b/verslag project.docx
@@ -37,8 +37,8 @@
                     <wp:positionV relativeFrom="page">
                       <wp:align>top</wp:align>
                     </wp:positionV>
-                    <wp:extent cx="3113670" cy="10058400"/>
-                    <wp:effectExtent l="0" t="0" r="0" b="0"/>
+                    <wp:extent cx="3119755" cy="10058400"/>
+                    <wp:effectExtent l="0" t="0" r="4445" b="0"/>
                     <wp:wrapNone/>
                     <wp:docPr id="453" name="Groep 453"/>
                     <wp:cNvGraphicFramePr/>
@@ -49,9 +49,9 @@
                           <wpg:grpSpPr>
                             <a:xfrm>
                               <a:off x="0" y="0"/>
-                              <a:ext cx="3113670" cy="10058400"/>
+                              <a:ext cx="3119927" cy="10058400"/>
                               <a:chOff x="0" y="0"/>
-                              <a:chExt cx="3113670" cy="10058400"/>
+                              <a:chExt cx="3119927" cy="10058400"/>
                             </a:xfrm>
                           </wpg:grpSpPr>
                           <wps:wsp>
@@ -150,8 +150,8 @@
                             </wps:cNvSpPr>
                             <wps:spPr bwMode="auto">
                               <a:xfrm>
-                                <a:off x="13854" y="0"/>
-                                <a:ext cx="3099816" cy="2377440"/>
+                                <a:off x="20111" y="0"/>
+                                <a:ext cx="3099816" cy="2464130"/>
                               </a:xfrm>
                               <a:prstGeom prst="rect">
                                 <a:avLst/>
@@ -350,7 +350,7 @@
                       </a:graphicData>
                     </a:graphic>
                     <wp14:sizeRelH relativeFrom="page">
-                      <wp14:pctWidth>40000</wp14:pctWidth>
+                      <wp14:pctWidth>0</wp14:pctWidth>
                     </wp14:sizeRelH>
                     <wp14:sizeRelV relativeFrom="page">
                       <wp14:pctHeight>100000</wp14:pctHeight>
@@ -360,13 +360,13 @@
               </mc:Choice>
               <mc:Fallback>
                 <w:pict>
-                  <v:group w14:anchorId="5B1402EF" id="Groep 453" o:spid="_x0000_s1026" style="position:absolute;margin-left:193.95pt;margin-top:0;width:245.15pt;height:11in;z-index:251659264;mso-width-percent:400;mso-height-percent:1000;mso-position-horizontal:right;mso-position-horizontal-relative:page;mso-position-vertical:top;mso-position-vertical-relative:page;mso-width-percent:400;mso-height-percent:1000" coordsize="31136,100584" o:gfxdata="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">
+                  <v:group w14:anchorId="5B1402EF" id="Groep 453" o:spid="_x0000_s1026" style="position:absolute;margin-left:194.45pt;margin-top:0;width:245.65pt;height:11in;z-index:251659264;mso-height-percent:1000;mso-position-horizontal:right;mso-position-horizontal-relative:page;mso-position-vertical:top;mso-position-vertical-relative:page;mso-height-percent:1000" coordsize="31199,100584" o:gfxdata="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">
                     <v:rect id="Rechthoek 459" o:spid="_x0000_s1027" alt="Light vertical" style="position:absolute;width:1385;height:100584;visibility:visible;mso-wrap-style:square;v-text-anchor:middle" o:gfxdata="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" fillcolor="#a8d08d [1945]" stroked="f" strokecolor="white" strokeweight="1pt">
                       <v:fill r:id="rId7" o:title="" opacity="52428f" color2="white [3212]" o:opacity2="52428f" type="pattern"/>
                       <v:shadow color="#d8d8d8" offset="3pt,3pt"/>
                     </v:rect>
                     <v:rect id="Rechthoek 460" o:spid="_x0000_s1028" style="position:absolute;left:1246;width:29718;height:100584;visibility:visible;mso-wrap-style:square;v-text-anchor:top" o:gfxdata="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" fillcolor="#a8d08d [1945]" stroked="f" strokecolor="#d8d8d8"/>
-                    <v:rect id="Rechthoek 461" o:spid="_x0000_s1029" style="position:absolute;left:138;width:30998;height:23774;visibility:visible;mso-wrap-style:square;v-text-anchor:bottom" o:gfxdata="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" filled="f" stroked="f" strokecolor="white" strokeweight="1pt">
+                    <v:rect id="Rechthoek 461" o:spid="_x0000_s1029" style="position:absolute;left:201;width:30998;height:24641;visibility:visible;mso-wrap-style:square;v-text-anchor:bottom" o:gfxdata="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" filled="f" stroked="f" strokecolor="white" strokeweight="1pt">
                       <v:fill opacity="52428f"/>
                       <v:shadow color="#d8d8d8" offset="3pt,3pt"/>
                       <v:textbox inset="28.8pt,14.4pt,14.4pt,14.4pt">
@@ -388,6 +388,7 @@
                                 <w:calendar w:val="gregorian"/>
                               </w:date>
                             </w:sdtPr>
+                            <w:sdtEndPr/>
                             <w:sdtContent>
                               <w:p>
                                 <w:pPr>
@@ -427,6 +428,7 @@
                               <w:dataBinding w:prefixMappings="xmlns:ns0='http://schemas.openxmlformats.org/package/2006/metadata/core-properties' xmlns:ns1='http://purl.org/dc/elements/1.1/'" w:xpath="/ns0:coreProperties[1]/ns1:creator[1]" w:storeItemID="{6C3C8BC8-F283-45AE-878A-BAB7291924A1}"/>
                               <w:text/>
                             </w:sdtPr>
+                            <w:sdtEndPr/>
                             <w:sdtContent>
                               <w:p>
                                 <w:pPr>
@@ -455,6 +457,7 @@
                               <w:dataBinding w:prefixMappings="xmlns:ns0='http://schemas.openxmlformats.org/officeDocument/2006/extended-properties'" w:xpath="/ns0:Properties[1]/ns0:Company[1]" w:storeItemID="{6668398D-A668-4E3E-A5EB-62B293D839F1}"/>
                               <w:text/>
                             </w:sdtPr>
+                            <w:sdtEndPr/>
                             <w:sdtContent>
                               <w:p>
                                 <w:pPr>
@@ -539,25 +542,20 @@
                           </wps:spPr>
                           <wps:txbx>
                             <w:txbxContent>
-                              <w:sdt>
-                                <w:sdtPr>
-                                  <w:alias w:val="Titel"/>
-                                  <w:id w:val="-1704864950"/>
-                                  <w:dataBinding w:prefixMappings="xmlns:ns0='http://schemas.openxmlformats.org/package/2006/metadata/core-properties' xmlns:ns1='http://purl.org/dc/elements/1.1/'" w:xpath="/ns0:coreProperties[1]/ns1:title[1]" w:storeItemID="{6C3C8BC8-F283-45AE-878A-BAB7291924A1}"/>
-                                  <w:text/>
-                                </w:sdtPr>
-                                <w:sdtEndPr/>
-                                <w:sdtContent>
-                                  <w:p>
-                                    <w:pPr>
-                                      <w:jc w:val="center"/>
-                                    </w:pPr>
-                                    <w:r>
-                                      <w:t xml:space="preserve">Botsings vermijdende robot </w:t>
-                                    </w:r>
-                                  </w:p>
-                                </w:sdtContent>
-                              </w:sdt>
+                              <w:p>
+                                <w:pPr>
+                                  <w:jc w:val="center"/>
+                                  <w:rPr>
+                                    <w:lang w:val="en-US"/>
+                                  </w:rPr>
+                                </w:pPr>
+                                <w:r>
+                                  <w:rPr>
+                                    <w:lang w:val="en-US"/>
+                                  </w:rPr>
+                                  <w:t xml:space="preserve">Paranoid android project </w:t>
+                                </w:r>
+                              </w:p>
                             </w:txbxContent>
                           </wps:txbx>
                           <wps:bodyPr rot="0" vert="horz" wrap="square" lIns="182880" tIns="45720" rIns="182880" bIns="45720" anchor="ctr" anchorCtr="0" upright="1">
@@ -580,25 +578,20 @@
                   <v:rect w14:anchorId="7AC6E4DC" id="Rechthoek 16" o:spid="_x0000_s1031" style="position:absolute;left:0;text-align:left;margin-left:0;margin-top:210.75pt;width:589.5pt;height:50.4pt;z-index:251661312;visibility:visible;mso-wrap-style:square;mso-width-percent:0;mso-height-percent:73;mso-wrap-distance-left:9pt;mso-wrap-distance-top:0;mso-wrap-distance-right:9pt;mso-wrap-distance-bottom:0;mso-position-horizontal:absolute;mso-position-horizontal-relative:page;mso-position-vertical:absolute;mso-position-vertical-relative:page;mso-width-percent:0;mso-height-percent:73;mso-width-relative:page;mso-height-relative:page;v-text-anchor:middle" o:gfxdata="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" o:allowincell="f" fillcolor="black [3213]" strokecolor="black [3213]" strokeweight="1.5pt">
                     <v:textbox style="mso-fit-shape-to-text:t" inset="14.4pt,,14.4pt">
                       <w:txbxContent>
-                        <w:sdt>
-                          <w:sdtPr>
-                            <w:alias w:val="Titel"/>
-                            <w:id w:val="-1704864950"/>
-                            <w:dataBinding w:prefixMappings="xmlns:ns0='http://schemas.openxmlformats.org/package/2006/metadata/core-properties' xmlns:ns1='http://purl.org/dc/elements/1.1/'" w:xpath="/ns0:coreProperties[1]/ns1:title[1]" w:storeItemID="{6C3C8BC8-F283-45AE-878A-BAB7291924A1}"/>
-                            <w:text/>
-                          </w:sdtPr>
-                          <w:sdtEndPr/>
-                          <w:sdtContent>
-                            <w:p>
-                              <w:pPr>
-                                <w:jc w:val="center"/>
-                              </w:pPr>
-                              <w:r>
-                                <w:t xml:space="preserve">Botsings vermijdende robot </w:t>
-                              </w:r>
-                            </w:p>
-                          </w:sdtContent>
-                        </w:sdt>
+                        <w:p>
+                          <w:pPr>
+                            <w:jc w:val="center"/>
+                            <w:rPr>
+                              <w:lang w:val="en-US"/>
+                            </w:rPr>
+                          </w:pPr>
+                          <w:r>
+                            <w:rPr>
+                              <w:lang w:val="en-US"/>
+                            </w:rPr>
+                            <w:t xml:space="preserve">Paranoid android project </w:t>
+                          </w:r>
+                        </w:p>
                       </w:txbxContent>
                     </v:textbox>
                     <w10:wrap anchorx="page" anchory="page"/>
@@ -610,6 +603,43 @@
           <w:r>
             <w:br w:type="page"/>
           </w:r>
+        </w:p>
+        <w:p>
+          <w:pPr>
+            <w:pStyle w:val="Titel"/>
+            <w:ind w:left="855"/>
+          </w:pPr>
+        </w:p>
+        <w:p>
+          <w:pPr>
+            <w:pStyle w:val="Titel"/>
+            <w:ind w:left="855"/>
+          </w:pPr>
+        </w:p>
+        <w:p>
+          <w:pPr>
+            <w:pStyle w:val="Titel"/>
+            <w:ind w:left="855"/>
+          </w:pPr>
+        </w:p>
+        <w:p>
+          <w:pPr>
+            <w:pStyle w:val="Titel"/>
+            <w:ind w:left="855"/>
+          </w:pPr>
+        </w:p>
+        <w:p>
+          <w:pPr>
+            <w:pStyle w:val="Titel"/>
+            <w:ind w:left="855"/>
+          </w:pPr>
+        </w:p>
+        <w:p>
+          <w:pPr>
+            <w:pStyle w:val="Titel"/>
+            <w:ind w:left="855"/>
+            <w:jc w:val="center"/>
+          </w:pPr>
           <w:r>
             <w:t>1.inhoudstafel</w:t>
           </w:r>
@@ -989,14 +1019,23 @@
     <w:p>
       <w:pPr>
         <w:ind w:left="360"/>
-      </w:pPr>
-      <w:r>
+        <w:rPr>
+          <w:lang w:val="nl-NL"/>
+        </w:rPr>
+      </w:pPr>
+      <w:r>
+        <w:rPr>
+          <w:lang w:val="nl-NL"/>
+        </w:rPr>
         <w:t>-1 rc controller</w:t>
       </w:r>
     </w:p>
     <w:p>
       <w:pPr>
         <w:ind w:left="360"/>
+        <w:rPr>
+          <w:lang w:val="nl-NL"/>
+        </w:rPr>
       </w:pPr>
     </w:p>
     <w:p>
@@ -1626,11 +1665,254 @@
         </w:rPr>
         <w:t>21 genieten van het resultaat</w:t>
       </w:r>
+    </w:p>
+    <w:p>
+      <w:pPr>
+        <w:pStyle w:val="Titel"/>
+        <w:jc w:val="center"/>
+        <w:rPr>
+          <w:lang w:val="nl-NL"/>
+        </w:rPr>
+      </w:pPr>
+      <w:r>
+        <w:rPr>
+          <w:lang w:val="nl-NL"/>
+        </w:rPr>
+        <w:t xml:space="preserve">7. </w:t>
+      </w:r>
+      <w:r>
+        <w:rPr>
+          <w:lang w:val="nl-NL"/>
+        </w:rPr>
+        <w:t xml:space="preserve">Robots </w:t>
+      </w:r>
+    </w:p>
+    <w:p>
+      <w:pPr>
+        <w:rPr>
+          <w:lang w:val="nl-NL"/>
+        </w:rPr>
+      </w:pPr>
+    </w:p>
+    <w:p>
+      <w:pPr>
+        <w:rPr>
+          <w:lang w:val="nl-NL"/>
+        </w:rPr>
+      </w:pPr>
+      <w:r>
+        <w:rPr>
+          <w:lang w:val="nl-NL"/>
+        </w:rPr>
+        <w:t xml:space="preserve">Wat verstaan we onder robots? Onder robots verstaan we machines die </w:t>
+      </w:r>
+      <w:r>
+        <w:rPr>
+          <w:lang w:val="nl-NL"/>
+        </w:rPr>
+        <w:t>geprogrammeerd</w:t>
+      </w:r>
+      <w:r>
+        <w:rPr>
+          <w:lang w:val="nl-NL"/>
+        </w:rPr>
+        <w:t xml:space="preserve"> zijn om </w:t>
+      </w:r>
+      <w:r>
+        <w:rPr>
+          <w:lang w:val="nl-NL"/>
+        </w:rPr>
+        <w:t>verschillende</w:t>
+      </w:r>
+      <w:r>
+        <w:rPr>
+          <w:lang w:val="nl-NL"/>
+        </w:rPr>
+        <w:t xml:space="preserve"> taken uit te voeren . Hierin verschild hij van een numerieke </w:t>
+      </w:r>
+      <w:r>
+        <w:rPr>
+          <w:lang w:val="nl-NL"/>
+        </w:rPr>
+        <w:t>machine</w:t>
+      </w:r>
+      <w:r>
+        <w:rPr>
+          <w:lang w:val="nl-NL"/>
+        </w:rPr>
+        <w:t xml:space="preserve"> </w:t>
+      </w:r>
+      <w:r>
+        <w:rPr>
+          <w:lang w:val="nl-NL"/>
+        </w:rPr>
+        <w:t>.Deze is geprogrammeerd om slechts 1 taak uit te voeren . Terwijl een robot verschillende taken kan doen . Een welgekend voorbeeld van een robot zijn degene die in de Audi fabriek staan te vorst.</w:t>
+      </w:r>
+      <w:r>
+        <w:rPr>
+          <w:lang w:val="nl-NL"/>
+        </w:rPr>
+        <w:t xml:space="preserve"> </w:t>
+      </w:r>
+      <w:r>
+        <w:rPr>
+          <w:lang w:val="nl-NL"/>
+        </w:rPr>
+        <w:t xml:space="preserve">Of voor de mensen die </w:t>
+      </w:r>
+      <w:r>
+        <w:rPr>
+          <w:color w:val="92D050"/>
+          <w:lang w:val="nl-NL"/>
+        </w:rPr>
+        <w:t>Voorbeeld numerieke machine hier.</w:t>
+      </w:r>
+      <w:r>
+        <w:rPr>
+          <w:color w:val="92D050"/>
+          <w:lang w:val="nl-NL"/>
+        </w:rPr>
+        <w:t xml:space="preserve">(Een </w:t>
+      </w:r>
+      <w:r>
+        <w:rPr>
+          <w:color w:val="92D050"/>
+          <w:lang w:val="nl-NL"/>
+        </w:rPr>
+        <w:t>voorbeeld</w:t>
+      </w:r>
+      <w:r>
+        <w:rPr>
+          <w:color w:val="92D050"/>
+          <w:lang w:val="nl-NL"/>
+        </w:rPr>
+        <w:t xml:space="preserve"> hiervan is een automatische garagepoort)</w:t>
+      </w:r>
+      <w:r>
+        <w:rPr>
+          <w:color w:val="92D050"/>
+          <w:lang w:val="nl-NL"/>
+        </w:rPr>
+        <w:t xml:space="preserve"> </w:t>
+      </w:r>
+      <w:r>
+        <w:rPr>
+          <w:lang w:val="nl-NL"/>
+        </w:rPr>
+        <w:t xml:space="preserve"> Eveneens moete er een bepaalde artificiële </w:t>
+      </w:r>
+      <w:r>
+        <w:rPr>
+          <w:lang w:val="nl-NL"/>
+        </w:rPr>
+        <w:t>intelligent</w:t>
+      </w:r>
+      <w:r>
+        <w:rPr>
+          <w:lang w:val="nl-NL"/>
+        </w:rPr>
+        <w:t xml:space="preserve"> zijn bij een </w:t>
+      </w:r>
+      <w:r>
+        <w:rPr>
+          <w:lang w:val="nl-NL"/>
+        </w:rPr>
+        <w:t>machine</w:t>
+      </w:r>
+      <w:r>
+        <w:rPr>
+          <w:lang w:val="nl-NL"/>
+        </w:rPr>
+        <w:t xml:space="preserve"> voor we van een robot kunnen spreken . Maar dit wordt echter door de minder ingewijden door elkaar gebruikt </w:t>
+      </w:r>
+      <w:r>
+        <w:rPr>
+          <w:lang w:val="nl-NL"/>
+        </w:rPr>
+        <w:t>.</w:t>
+      </w:r>
+      <w:r>
+        <w:rPr>
+          <w:lang w:val="nl-NL"/>
+        </w:rPr>
+        <w:t xml:space="preserve"> </w:t>
+      </w:r>
+    </w:p>
+    <w:p>
+      <w:pPr>
+        <w:rPr>
+          <w:lang w:val="nl-NL"/>
+        </w:rPr>
+      </w:pPr>
+    </w:p>
+    <w:p>
+      <w:pPr>
+        <w:pStyle w:val="Titel"/>
+        <w:jc w:val="center"/>
+        <w:rPr>
+          <w:lang w:val="nl-NL"/>
+        </w:rPr>
+      </w:pPr>
+      <w:r>
+        <w:rPr>
+          <w:lang w:val="nl-NL"/>
+        </w:rPr>
+        <w:t>8. Waarom dit project?</w:t>
+      </w:r>
+    </w:p>
+    <w:p>
+      <w:pPr>
+        <w:rPr>
+          <w:color w:val="00B050"/>
+          <w:lang w:val="nl-NL"/>
+        </w:rPr>
+      </w:pPr>
+      <w:r>
+        <w:rPr>
+          <w:lang w:val="nl-NL"/>
+        </w:rPr>
+        <w:t xml:space="preserve">Ik heb voor dit project gekozen omdat ik graag altijd al een robot heb willen bouwen .Eveneens omdat ik graag eens </w:t>
+      </w:r>
+      <w:r>
+        <w:rPr>
+          <w:lang w:val="nl-NL"/>
+        </w:rPr>
+        <w:t xml:space="preserve">wat willen doen met een rc remote controller. </w:t>
+      </w:r>
+      <w:r>
+        <w:rPr>
+          <w:color w:val="00B050"/>
+          <w:lang w:val="nl-NL"/>
+        </w:rPr>
+        <w:t xml:space="preserve">Hier nog wat meer uitleg </w:t>
+      </w:r>
       <w:bookmarkStart w:id="0" w:name="_GoBack"/>
       <w:bookmarkEnd w:id="0"/>
     </w:p>
     <w:p>
       <w:pPr>
+        <w:pStyle w:val="Titel"/>
+        <w:jc w:val="center"/>
+        <w:rPr>
+          <w:lang w:val="nl-NL"/>
+        </w:rPr>
+      </w:pPr>
+      <w:r>
+        <w:rPr>
+          <w:lang w:val="nl-NL"/>
+        </w:rPr>
+        <w:t xml:space="preserve">9. </w:t>
+      </w:r>
+      <w:r>
+        <w:rPr>
+          <w:lang w:val="nl-NL"/>
+        </w:rPr>
+        <w:t>Blokschema</w:t>
+      </w:r>
+    </w:p>
+    <w:p>
+      <w:pPr>
+        <w:pStyle w:val="Titel"/>
         <w:rPr>
           <w:lang w:val="nl-NL"/>
         </w:rPr>
@@ -1652,13 +1934,573 @@
           <w:lang w:val="nl-NL"/>
         </w:rPr>
       </w:pPr>
-    </w:p>
-    <w:p>
-      <w:pPr>
-        <w:rPr>
-          <w:lang w:val="nl-NL"/>
-        </w:rPr>
-      </w:pPr>
+      <w:r>
+        <w:rPr>
+          <w:noProof/>
+          <w:lang w:eastAsia="en-GB"/>
+        </w:rPr>
+        <mc:AlternateContent>
+          <mc:Choice Requires="wps">
+            <w:drawing>
+              <wp:anchor distT="0" distB="0" distL="114300" distR="114300" simplePos="0" relativeHeight="251669504" behindDoc="0" locked="0" layoutInCell="1" allowOverlap="1" wp14:anchorId="1B58917C" wp14:editId="2FD20256">
+                <wp:simplePos x="0" y="0"/>
+                <wp:positionH relativeFrom="column">
+                  <wp:posOffset>8850630</wp:posOffset>
+                </wp:positionH>
+                <wp:positionV relativeFrom="paragraph">
+                  <wp:posOffset>253365</wp:posOffset>
+                </wp:positionV>
+                <wp:extent cx="1828800" cy="1056640"/>
+                <wp:effectExtent l="0" t="0" r="19050" b="10160"/>
+                <wp:wrapNone/>
+                <wp:docPr id="5" name="Tekstvak 5"/>
+                <wp:cNvGraphicFramePr/>
+                <a:graphic xmlns:a="http://schemas.openxmlformats.org/drawingml/2006/main">
+                  <a:graphicData uri="http://schemas.microsoft.com/office/word/2010/wordprocessingShape">
+                    <wps:wsp>
+                      <wps:cNvSpPr txBox="1"/>
+                      <wps:spPr>
+                        <a:xfrm>
+                          <a:off x="0" y="0"/>
+                          <a:ext cx="1828800" cy="1056640"/>
+                        </a:xfrm>
+                        <a:prstGeom prst="rect">
+                          <a:avLst/>
+                        </a:prstGeom>
+                        <a:solidFill>
+                          <a:schemeClr val="lt1"/>
+                        </a:solidFill>
+                        <a:ln w="6350">
+                          <a:solidFill>
+                            <a:prstClr val="black"/>
+                          </a:solidFill>
+                        </a:ln>
+                      </wps:spPr>
+                      <wps:txbx>
+                        <w:txbxContent>
+                          <w:p>
+                            <w:r>
+                              <w:tab/>
+                            </w:r>
+                            <w:r>
+                              <w:tab/>
+                            </w:r>
+                          </w:p>
+                          <w:p>
+                            <w:pPr>
+                              <w:rPr>
+                                <w:lang w:val="fr-FR"/>
+                              </w:rPr>
+                            </w:pPr>
+                            <w:r>
+                              <w:tab/>
+                            </w:r>
+                            <w:r>
+                              <w:t xml:space="preserve">Motoren </w:t>
+                            </w:r>
+                            <w:r>
+                              <w:t xml:space="preserve"> </w:t>
+                            </w:r>
+                            <w:r>
+                              <w:t xml:space="preserve"> </w:t>
+                            </w:r>
+                            <w:r>
+                              <w:tab/>
+                            </w:r>
+                            <w:r>
+                              <w:rPr>
+                                <w:lang w:val="fr-FR"/>
+                              </w:rPr>
+                              <w:t xml:space="preserve"> </w:t>
+                            </w:r>
+                          </w:p>
+                        </w:txbxContent>
+                      </wps:txbx>
+                      <wps:bodyPr rot="0" spcFirstLastPara="0" vertOverflow="overflow" horzOverflow="overflow" vert="horz" wrap="square" lIns="91440" tIns="45720" rIns="91440" bIns="45720" numCol="1" spcCol="0" rtlCol="0" fromWordArt="0" anchor="t" anchorCtr="0" forceAA="0" compatLnSpc="1">
+                        <a:prstTxWarp prst="textNoShape">
+                          <a:avLst/>
+                        </a:prstTxWarp>
+                        <a:noAutofit/>
+                      </wps:bodyPr>
+                    </wps:wsp>
+                  </a:graphicData>
+                </a:graphic>
+              </wp:anchor>
+            </w:drawing>
+          </mc:Choice>
+          <mc:Fallback>
+            <w:pict>
+              <v:shapetype w14:anchorId="1B58917C" id="_x0000_t202" coordsize="21600,21600" o:spt="202" path="m,l,21600r21600,l21600,xe">
+                <v:stroke joinstyle="miter"/>
+                <v:path gradientshapeok="t" o:connecttype="rect"/>
+              </v:shapetype>
+              <v:shape id="Tekstvak 5" o:spid="_x0000_s1032" type="#_x0000_t202" style="position:absolute;margin-left:696.9pt;margin-top:19.95pt;width:2in;height:83.2pt;z-index:251669504;visibility:visible;mso-wrap-style:square;mso-wrap-distance-left:9pt;mso-wrap-distance-top:0;mso-wrap-distance-right:9pt;mso-wrap-distance-bottom:0;mso-position-horizontal:absolute;mso-position-horizontal-relative:text;mso-position-vertical:absolute;mso-position-vertical-relative:text;v-text-anchor:top" o:gfxdata="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" fillcolor="white [3201]" strokeweight=".5pt">
+                <v:textbox>
+                  <w:txbxContent>
+                    <w:p>
+                      <w:r>
+                        <w:tab/>
+                      </w:r>
+                      <w:r>
+                        <w:tab/>
+                      </w:r>
+                    </w:p>
+                    <w:p>
+                      <w:pPr>
+                        <w:rPr>
+                          <w:lang w:val="fr-FR"/>
+                        </w:rPr>
+                      </w:pPr>
+                      <w:r>
+                        <w:tab/>
+                      </w:r>
+                      <w:r>
+                        <w:t xml:space="preserve">Motoren </w:t>
+                      </w:r>
+                      <w:r>
+                        <w:t xml:space="preserve"> </w:t>
+                      </w:r>
+                      <w:r>
+                        <w:t xml:space="preserve"> </w:t>
+                      </w:r>
+                      <w:r>
+                        <w:tab/>
+                      </w:r>
+                      <w:r>
+                        <w:rPr>
+                          <w:lang w:val="fr-FR"/>
+                        </w:rPr>
+                        <w:t xml:space="preserve"> </w:t>
+                      </w:r>
+                    </w:p>
+                  </w:txbxContent>
+                </v:textbox>
+              </v:shape>
+            </w:pict>
+          </mc:Fallback>
+        </mc:AlternateContent>
+      </w:r>
+      <w:r>
+        <w:rPr>
+          <w:noProof/>
+          <w:lang w:eastAsia="en-GB"/>
+        </w:rPr>
+        <mc:AlternateContent>
+          <mc:Choice Requires="wps">
+            <w:drawing>
+              <wp:anchor distT="0" distB="0" distL="114300" distR="114300" simplePos="0" relativeHeight="251665408" behindDoc="0" locked="0" layoutInCell="1" allowOverlap="1" wp14:anchorId="55D93328" wp14:editId="088C6777">
+                <wp:simplePos x="0" y="0"/>
+                <wp:positionH relativeFrom="column">
+                  <wp:posOffset>5207000</wp:posOffset>
+                </wp:positionH>
+                <wp:positionV relativeFrom="paragraph">
+                  <wp:posOffset>206375</wp:posOffset>
+                </wp:positionV>
+                <wp:extent cx="1828800" cy="1056640"/>
+                <wp:effectExtent l="0" t="0" r="19050" b="10160"/>
+                <wp:wrapNone/>
+                <wp:docPr id="3" name="Tekstvak 3"/>
+                <wp:cNvGraphicFramePr/>
+                <a:graphic xmlns:a="http://schemas.openxmlformats.org/drawingml/2006/main">
+                  <a:graphicData uri="http://schemas.microsoft.com/office/word/2010/wordprocessingShape">
+                    <wps:wsp>
+                      <wps:cNvSpPr txBox="1"/>
+                      <wps:spPr>
+                        <a:xfrm>
+                          <a:off x="0" y="0"/>
+                          <a:ext cx="1828800" cy="1056640"/>
+                        </a:xfrm>
+                        <a:prstGeom prst="rect">
+                          <a:avLst/>
+                        </a:prstGeom>
+                        <a:solidFill>
+                          <a:schemeClr val="lt1"/>
+                        </a:solidFill>
+                        <a:ln w="6350">
+                          <a:solidFill>
+                            <a:prstClr val="black"/>
+                          </a:solidFill>
+                        </a:ln>
+                      </wps:spPr>
+                      <wps:txbx>
+                        <w:txbxContent>
+                          <w:p>
+                            <w:r>
+                              <w:tab/>
+                            </w:r>
+                            <w:r>
+                              <w:tab/>
+                            </w:r>
+                          </w:p>
+                          <w:p>
+                            <w:pPr>
+                              <w:rPr>
+                                <w:lang w:val="fr-FR"/>
+                              </w:rPr>
+                            </w:pPr>
+                            <w:r>
+                              <w:tab/>
+                              <w:t xml:space="preserve">Verwerkings eenheid </w:t>
+                            </w:r>
+                            <w:r>
+                              <w:tab/>
+                            </w:r>
+                            <w:r>
+                              <w:rPr>
+                                <w:lang w:val="fr-FR"/>
+                              </w:rPr>
+                              <w:t xml:space="preserve"> </w:t>
+                            </w:r>
+                          </w:p>
+                        </w:txbxContent>
+                      </wps:txbx>
+                      <wps:bodyPr rot="0" spcFirstLastPara="0" vertOverflow="overflow" horzOverflow="overflow" vert="horz" wrap="square" lIns="91440" tIns="45720" rIns="91440" bIns="45720" numCol="1" spcCol="0" rtlCol="0" fromWordArt="0" anchor="t" anchorCtr="0" forceAA="0" compatLnSpc="1">
+                        <a:prstTxWarp prst="textNoShape">
+                          <a:avLst/>
+                        </a:prstTxWarp>
+                        <a:noAutofit/>
+                      </wps:bodyPr>
+                    </wps:wsp>
+                  </a:graphicData>
+                </a:graphic>
+              </wp:anchor>
+            </w:drawing>
+          </mc:Choice>
+          <mc:Fallback>
+            <w:pict>
+              <v:shape w14:anchorId="55D93328" id="Tekstvak 3" o:spid="_x0000_s1033" type="#_x0000_t202" style="position:absolute;margin-left:410pt;margin-top:16.25pt;width:2in;height:83.2pt;z-index:251665408;visibility:visible;mso-wrap-style:square;mso-wrap-distance-left:9pt;mso-wrap-distance-top:0;mso-wrap-distance-right:9pt;mso-wrap-distance-bottom:0;mso-position-horizontal:absolute;mso-position-horizontal-relative:text;mso-position-vertical:absolute;mso-position-vertical-relative:text;v-text-anchor:top" o:gfxdata="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" fillcolor="white [3201]" strokeweight=".5pt">
+                <v:textbox>
+                  <w:txbxContent>
+                    <w:p>
+                      <w:r>
+                        <w:tab/>
+                      </w:r>
+                      <w:r>
+                        <w:tab/>
+                      </w:r>
+                    </w:p>
+                    <w:p>
+                      <w:pPr>
+                        <w:rPr>
+                          <w:lang w:val="fr-FR"/>
+                        </w:rPr>
+                      </w:pPr>
+                      <w:r>
+                        <w:tab/>
+                        <w:t xml:space="preserve">Verwerkings eenheid </w:t>
+                      </w:r>
+                      <w:r>
+                        <w:tab/>
+                      </w:r>
+                      <w:r>
+                        <w:rPr>
+                          <w:lang w:val="fr-FR"/>
+                        </w:rPr>
+                        <w:t xml:space="preserve"> </w:t>
+                      </w:r>
+                    </w:p>
+                  </w:txbxContent>
+                </v:textbox>
+              </v:shape>
+            </w:pict>
+          </mc:Fallback>
+        </mc:AlternateContent>
+      </w:r>
+      <w:r>
+        <w:rPr>
+          <w:noProof/>
+          <w:lang w:eastAsia="en-GB"/>
+        </w:rPr>
+        <mc:AlternateContent>
+          <mc:Choice Requires="wps">
+            <w:drawing>
+              <wp:anchor distT="0" distB="0" distL="114300" distR="114300" simplePos="0" relativeHeight="251662336" behindDoc="0" locked="0" layoutInCell="1" allowOverlap="1" wp14:anchorId="7FC3DA4A" wp14:editId="179A43FE">
+                <wp:simplePos x="0" y="0"/>
+                <wp:positionH relativeFrom="column">
+                  <wp:posOffset>1596926</wp:posOffset>
+                </wp:positionH>
+                <wp:positionV relativeFrom="paragraph">
+                  <wp:posOffset>173132</wp:posOffset>
+                </wp:positionV>
+                <wp:extent cx="1828800" cy="1056904"/>
+                <wp:effectExtent l="0" t="0" r="19050" b="10160"/>
+                <wp:wrapNone/>
+                <wp:docPr id="1" name="Tekstvak 1"/>
+                <wp:cNvGraphicFramePr/>
+                <a:graphic xmlns:a="http://schemas.openxmlformats.org/drawingml/2006/main">
+                  <a:graphicData uri="http://schemas.microsoft.com/office/word/2010/wordprocessingShape">
+                    <wps:wsp>
+                      <wps:cNvSpPr txBox="1"/>
+                      <wps:spPr>
+                        <a:xfrm>
+                          <a:off x="0" y="0"/>
+                          <a:ext cx="1828800" cy="1056904"/>
+                        </a:xfrm>
+                        <a:prstGeom prst="rect">
+                          <a:avLst/>
+                        </a:prstGeom>
+                        <a:solidFill>
+                          <a:schemeClr val="lt1"/>
+                        </a:solidFill>
+                        <a:ln w="6350">
+                          <a:solidFill>
+                            <a:prstClr val="black"/>
+                          </a:solidFill>
+                        </a:ln>
+                      </wps:spPr>
+                      <wps:txbx>
+                        <w:txbxContent>
+                          <w:p>
+                            <w:pPr>
+                              <w:ind w:firstLine="720"/>
+                            </w:pPr>
+                            <w:r>
+                              <w:rPr>
+                                <w:lang w:val="fr-FR"/>
+                              </w:rPr>
+                              <w:t xml:space="preserve">  Afstands sensor </w:t>
+                            </w:r>
+                          </w:p>
+                          <w:p>
+                            <w:pPr>
+                              <w:ind w:left="720" w:firstLine="720"/>
+                              <w:rPr>
+                                <w:lang w:val="fr-FR"/>
+                              </w:rPr>
+                            </w:pPr>
+                            <w:r>
+                              <w:rPr>
+                                <w:lang w:val="fr-FR"/>
+                              </w:rPr>
+                              <w:t xml:space="preserve">+    Afstandsbediening </w:t>
+                            </w:r>
+                          </w:p>
+                          <w:p>
+                            <w:pPr>
+                              <w:rPr>
+                                <w:lang w:val="fr-FR"/>
+                              </w:rPr>
+                            </w:pPr>
+                          </w:p>
+                        </w:txbxContent>
+                      </wps:txbx>
+                      <wps:bodyPr rot="0" spcFirstLastPara="0" vertOverflow="overflow" horzOverflow="overflow" vert="horz" wrap="square" lIns="91440" tIns="45720" rIns="91440" bIns="45720" numCol="1" spcCol="0" rtlCol="0" fromWordArt="0" anchor="t" anchorCtr="0" forceAA="0" compatLnSpc="1">
+                        <a:prstTxWarp prst="textNoShape">
+                          <a:avLst/>
+                        </a:prstTxWarp>
+                        <a:noAutofit/>
+                      </wps:bodyPr>
+                    </wps:wsp>
+                  </a:graphicData>
+                </a:graphic>
+              </wp:anchor>
+            </w:drawing>
+          </mc:Choice>
+          <mc:Fallback>
+            <w:pict>
+              <v:shape w14:anchorId="7FC3DA4A" id="Tekstvak 1" o:spid="_x0000_s1034" type="#_x0000_t202" style="position:absolute;margin-left:125.75pt;margin-top:13.65pt;width:2in;height:83.2pt;z-index:251662336;visibility:visible;mso-wrap-style:square;mso-wrap-distance-left:9pt;mso-wrap-distance-top:0;mso-wrap-distance-right:9pt;mso-wrap-distance-bottom:0;mso-position-horizontal:absolute;mso-position-horizontal-relative:text;mso-position-vertical:absolute;mso-position-vertical-relative:text;v-text-anchor:top" o:gfxdata="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" fillcolor="white [3201]" strokeweight=".5pt">
+                <v:textbox>
+                  <w:txbxContent>
+                    <w:p>
+                      <w:pPr>
+                        <w:ind w:firstLine="720"/>
+                      </w:pPr>
+                      <w:r>
+                        <w:rPr>
+                          <w:lang w:val="fr-FR"/>
+                        </w:rPr>
+                        <w:t xml:space="preserve">  Afstands sensor </w:t>
+                      </w:r>
+                    </w:p>
+                    <w:p>
+                      <w:pPr>
+                        <w:ind w:left="720" w:firstLine="720"/>
+                        <w:rPr>
+                          <w:lang w:val="fr-FR"/>
+                        </w:rPr>
+                      </w:pPr>
+                      <w:r>
+                        <w:rPr>
+                          <w:lang w:val="fr-FR"/>
+                        </w:rPr>
+                        <w:t xml:space="preserve">+    Afstandsbediening </w:t>
+                      </w:r>
+                    </w:p>
+                    <w:p>
+                      <w:pPr>
+                        <w:rPr>
+                          <w:lang w:val="fr-FR"/>
+                        </w:rPr>
+                      </w:pPr>
+                    </w:p>
+                  </w:txbxContent>
+                </v:textbox>
+              </v:shape>
+            </w:pict>
+          </mc:Fallback>
+        </mc:AlternateContent>
+      </w:r>
+    </w:p>
+    <w:p>
+      <w:pPr>
+        <w:rPr>
+          <w:lang w:val="nl-NL"/>
+        </w:rPr>
+      </w:pPr>
+      <w:r>
+        <w:rPr>
+          <w:noProof/>
+          <w:lang w:eastAsia="en-GB"/>
+        </w:rPr>
+        <mc:AlternateContent>
+          <mc:Choice Requires="wps">
+            <w:drawing>
+              <wp:anchor distT="0" distB="0" distL="114300" distR="114300" simplePos="0" relativeHeight="251667456" behindDoc="0" locked="0" layoutInCell="1" allowOverlap="1" wp14:anchorId="6488401B" wp14:editId="5A103DD9">
+                <wp:simplePos x="0" y="0"/>
+                <wp:positionH relativeFrom="column">
+                  <wp:posOffset>7045325</wp:posOffset>
+                </wp:positionH>
+                <wp:positionV relativeFrom="paragraph">
+                  <wp:posOffset>33655</wp:posOffset>
+                </wp:positionV>
+                <wp:extent cx="1804670" cy="409575"/>
+                <wp:effectExtent l="0" t="19050" r="43180" b="47625"/>
+                <wp:wrapNone/>
+                <wp:docPr id="4" name="Pijl-rechts 4"/>
+                <wp:cNvGraphicFramePr/>
+                <a:graphic xmlns:a="http://schemas.openxmlformats.org/drawingml/2006/main">
+                  <a:graphicData uri="http://schemas.microsoft.com/office/word/2010/wordprocessingShape">
+                    <wps:wsp>
+                      <wps:cNvSpPr/>
+                      <wps:spPr>
+                        <a:xfrm>
+                          <a:off x="0" y="0"/>
+                          <a:ext cx="1804670" cy="409575"/>
+                        </a:xfrm>
+                        <a:prstGeom prst="rightArrow">
+                          <a:avLst/>
+                        </a:prstGeom>
+                      </wps:spPr>
+                      <wps:style>
+                        <a:lnRef idx="2">
+                          <a:schemeClr val="accent1">
+                            <a:shade val="50000"/>
+                          </a:schemeClr>
+                        </a:lnRef>
+                        <a:fillRef idx="1">
+                          <a:schemeClr val="accent1"/>
+                        </a:fillRef>
+                        <a:effectRef idx="0">
+                          <a:schemeClr val="accent1"/>
+                        </a:effectRef>
+                        <a:fontRef idx="minor">
+                          <a:schemeClr val="lt1"/>
+                        </a:fontRef>
+                      </wps:style>
+                      <wps:bodyPr rot="0" spcFirstLastPara="0" vertOverflow="overflow" horzOverflow="overflow" vert="horz" wrap="square" lIns="91440" tIns="45720" rIns="91440" bIns="45720" numCol="1" spcCol="0" rtlCol="0" fromWordArt="0" anchor="ctr" anchorCtr="0" forceAA="0" compatLnSpc="1">
+                        <a:prstTxWarp prst="textNoShape">
+                          <a:avLst/>
+                        </a:prstTxWarp>
+                        <a:noAutofit/>
+                      </wps:bodyPr>
+                    </wps:wsp>
+                  </a:graphicData>
+                </a:graphic>
+              </wp:anchor>
+            </w:drawing>
+          </mc:Choice>
+          <mc:Fallback>
+            <w:pict>
+              <v:shapetype w14:anchorId="7296FC3B" id="_x0000_t13" coordsize="21600,21600" o:spt="13" adj="16200,5400" path="m@0,l@0@1,0@1,0@2@0@2@0,21600,21600,10800xe">
+                <v:stroke joinstyle="miter"/>
+                <v:formulas>
+                  <v:f eqn="val #0"/>
+                  <v:f eqn="val #1"/>
+                  <v:f eqn="sum height 0 #1"/>
+                  <v:f eqn="sum 10800 0 #1"/>
+                  <v:f eqn="sum width 0 #0"/>
+                  <v:f eqn="prod @4 @3 10800"/>
+                  <v:f eqn="sum width 0 @5"/>
+                </v:formulas>
+                <v:path o:connecttype="custom" o:connectlocs="@0,0;0,10800;@0,21600;21600,10800" o:connectangles="270,180,90,0" textboxrect="0,@1,@6,@2"/>
+                <v:handles>
+                  <v:h position="#0,#1" xrange="0,21600" yrange="0,10800"/>
+                </v:handles>
+              </v:shapetype>
+              <v:shape id="Pijl-rechts 4" o:spid="_x0000_s1026" type="#_x0000_t13" style="position:absolute;margin-left:554.75pt;margin-top:2.65pt;width:142.1pt;height:32.25pt;z-index:251667456;visibility:visible;mso-wrap-style:square;mso-wrap-distance-left:9pt;mso-wrap-distance-top:0;mso-wrap-distance-right:9pt;mso-wrap-distance-bottom:0;mso-position-horizontal:absolute;mso-position-horizontal-relative:text;mso-position-vertical:absolute;mso-position-vertical-relative:text;v-text-anchor:middle" o:gfxdata="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" adj="19149" fillcolor="#5b9bd5 [3204]" strokecolor="#1f4d78 [1604]" strokeweight="1pt"/>
+            </w:pict>
+          </mc:Fallback>
+        </mc:AlternateContent>
+      </w:r>
+      <w:r>
+        <w:rPr>
+          <w:noProof/>
+          <w:lang w:eastAsia="en-GB"/>
+        </w:rPr>
+        <mc:AlternateContent>
+          <mc:Choice Requires="wps">
+            <w:drawing>
+              <wp:anchor distT="0" distB="0" distL="114300" distR="114300" simplePos="0" relativeHeight="251663360" behindDoc="0" locked="0" layoutInCell="1" allowOverlap="1" wp14:anchorId="286CF522" wp14:editId="7704EED7">
+                <wp:simplePos x="0" y="0"/>
+                <wp:positionH relativeFrom="column">
+                  <wp:posOffset>3400425</wp:posOffset>
+                </wp:positionH>
+                <wp:positionV relativeFrom="paragraph">
+                  <wp:posOffset>29210</wp:posOffset>
+                </wp:positionV>
+                <wp:extent cx="1804670" cy="409575"/>
+                <wp:effectExtent l="0" t="19050" r="43180" b="47625"/>
+                <wp:wrapNone/>
+                <wp:docPr id="2" name="Pijl-rechts 2"/>
+                <wp:cNvGraphicFramePr/>
+                <a:graphic xmlns:a="http://schemas.openxmlformats.org/drawingml/2006/main">
+                  <a:graphicData uri="http://schemas.microsoft.com/office/word/2010/wordprocessingShape">
+                    <wps:wsp>
+                      <wps:cNvSpPr/>
+                      <wps:spPr>
+                        <a:xfrm>
+                          <a:off x="0" y="0"/>
+                          <a:ext cx="1804670" cy="409575"/>
+                        </a:xfrm>
+                        <a:prstGeom prst="rightArrow">
+                          <a:avLst/>
+                        </a:prstGeom>
+                      </wps:spPr>
+                      <wps:style>
+                        <a:lnRef idx="2">
+                          <a:schemeClr val="accent1">
+                            <a:shade val="50000"/>
+                          </a:schemeClr>
+                        </a:lnRef>
+                        <a:fillRef idx="1">
+                          <a:schemeClr val="accent1"/>
+                        </a:fillRef>
+                        <a:effectRef idx="0">
+                          <a:schemeClr val="accent1"/>
+                        </a:effectRef>
+                        <a:fontRef idx="minor">
+                          <a:schemeClr val="lt1"/>
+                        </a:fontRef>
+                      </wps:style>
+                      <wps:bodyPr rot="0" spcFirstLastPara="0" vertOverflow="overflow" horzOverflow="overflow" vert="horz" wrap="square" lIns="91440" tIns="45720" rIns="91440" bIns="45720" numCol="1" spcCol="0" rtlCol="0" fromWordArt="0" anchor="ctr" anchorCtr="0" forceAA="0" compatLnSpc="1">
+                        <a:prstTxWarp prst="textNoShape">
+                          <a:avLst/>
+                        </a:prstTxWarp>
+                        <a:noAutofit/>
+                      </wps:bodyPr>
+                    </wps:wsp>
+                  </a:graphicData>
+                </a:graphic>
+              </wp:anchor>
+            </w:drawing>
+          </mc:Choice>
+          <mc:Fallback>
+            <w:pict>
+              <v:shape w14:anchorId="57FB8978" id="Pijl-rechts 2" o:spid="_x0000_s1026" type="#_x0000_t13" style="position:absolute;margin-left:267.75pt;margin-top:2.3pt;width:142.1pt;height:32.25pt;z-index:251663360;visibility:visible;mso-wrap-style:square;mso-wrap-distance-left:9pt;mso-wrap-distance-top:0;mso-wrap-distance-right:9pt;mso-wrap-distance-bottom:0;mso-position-horizontal:absolute;mso-position-horizontal-relative:text;mso-position-vertical:absolute;mso-position-vertical-relative:text;v-text-anchor:middle" o:gfxdata="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" adj="19149" fillcolor="#5b9bd5 [3204]" strokecolor="#1f4d78 [1604]" strokeweight="1pt"/>
+            </w:pict>
+          </mc:Fallback>
+        </mc:AlternateContent>
+      </w:r>
     </w:p>
     <w:p>
       <w:pPr>
@@ -3243,7 +4085,7 @@
 
 <file path=customXml/item1.xml><?xml version="1.0" encoding="utf-8"?>
 <CoverPageProperties xmlns="http://schemas.microsoft.com/office/2006/coverPageProps">
-  <PublishDate>2016</PublishDate>
+  <PublishDate>2016-01-01T00:00:00</PublishDate>
   <Abstract/>
   <CompanyAddress/>
   <CompanyPhone/>
@@ -3265,7 +4107,7 @@
 </file>
 
 <file path=customXml/itemProps2.xml><?xml version="1.0" encoding="utf-8"?>
-<ds:datastoreItem xmlns:ds="http://schemas.openxmlformats.org/officeDocument/2006/customXml" ds:itemID="{C4E87514-564B-49F5-BC52-A3F872F4C415}">
+<ds:datastoreItem xmlns:ds="http://schemas.openxmlformats.org/officeDocument/2006/customXml" ds:itemID="{0CF5A06F-E642-4B2C-A53D-449110D2A42C}">
   <ds:schemaRefs>
     <ds:schemaRef ds:uri="http://schemas.openxmlformats.org/officeDocument/2006/bibliography"/>
   </ds:schemaRefs>

</xml_diff>